<commit_message>
Atualização Tabela de Descrição das Features 27/09
</commit_message>
<xml_diff>
--- a/Trabalho de Conclusão de Curso - Leonardo Vargas - Copia.docx
+++ b/Trabalho de Conclusão de Curso - Leonardo Vargas - Copia.docx
@@ -12786,7 +12786,6 @@
           <w:rFonts w:ascii="Times New Roman" w:hAnsi="Times New Roman" w:cs="Times New Roman"/>
           <w:i w:val="0"/>
           <w:iCs/>
-          <w:u w:val="none"/>
         </w:rPr>
       </w:pPr>
       <w:r>
@@ -12850,7 +12849,32 @@
           <w:iCs/>
           <w:u w:val="none"/>
         </w:rPr>
-        <w:t xml:space="preserve"> sabe-se que a EAD é de R$100.000,00 e a LGD de 40%. </w:t>
+        <w:t xml:space="preserve"> sabe-se que a EAD é de R$</w:t>
+      </w:r>
+      <w:r>
+        <w:rPr>
+          <w:rFonts w:ascii="Times New Roman" w:hAnsi="Times New Roman" w:cs="Times New Roman"/>
+          <w:i w:val="0"/>
+          <w:iCs/>
+        </w:rPr>
+        <w:t>6</w:t>
+      </w:r>
+      <w:r>
+        <w:rPr>
+          <w:rFonts w:ascii="Times New Roman" w:hAnsi="Times New Roman" w:cs="Times New Roman"/>
+          <w:i w:val="0"/>
+          <w:iCs/>
+        </w:rPr>
+        <w:t>0</w:t>
+      </w:r>
+      <w:r>
+        <w:rPr>
+          <w:rFonts w:ascii="Times New Roman" w:hAnsi="Times New Roman" w:cs="Times New Roman"/>
+          <w:i w:val="0"/>
+          <w:iCs/>
+          <w:u w:val="none"/>
+        </w:rPr>
+        <w:t xml:space="preserve">.000,00 e a LGD de 40%. </w:t>
       </w:r>
       <w:r>
         <w:rPr>
@@ -12893,7 +12917,79 @@
             <w:rPr>
               <w:rFonts w:ascii="Cambria Math" w:hAnsi="Cambria Math"/>
             </w:rPr>
-            <m:t xml:space="preserve">  PD x LGD x EAD=  0.1 x 0.6 x R$100.000,00=R$ 6.000,00</m:t>
+            <m:t xml:space="preserve">  PD x LGD x EAD=  0.1 x 0.</m:t>
+          </m:r>
+          <m:r>
+            <m:rPr>
+              <m:sty m:val="bi"/>
+            </m:rPr>
+            <w:rPr>
+              <w:rFonts w:ascii="Cambria Math" w:hAnsi="Cambria Math"/>
+            </w:rPr>
+            <m:t>4</m:t>
+          </m:r>
+          <m:r>
+            <m:rPr>
+              <m:sty m:val="bi"/>
+            </m:rPr>
+            <w:rPr>
+              <w:rFonts w:ascii="Cambria Math" w:hAnsi="Cambria Math"/>
+            </w:rPr>
+            <m:t xml:space="preserve"> x R$</m:t>
+          </m:r>
+          <m:r>
+            <m:rPr>
+              <m:sty m:val="bi"/>
+            </m:rPr>
+            <w:rPr>
+              <w:rFonts w:ascii="Cambria Math" w:hAnsi="Cambria Math"/>
+            </w:rPr>
+            <m:t>60</m:t>
+          </m:r>
+          <m:r>
+            <m:rPr>
+              <m:sty m:val="bi"/>
+            </m:rPr>
+            <w:rPr>
+              <w:rFonts w:ascii="Cambria Math" w:hAnsi="Cambria Math"/>
+            </w:rPr>
+            <m:t xml:space="preserve">.000,00=R$ </m:t>
+          </m:r>
+          <m:r>
+            <m:rPr>
+              <m:sty m:val="bi"/>
+            </m:rPr>
+            <w:rPr>
+              <w:rFonts w:ascii="Cambria Math" w:hAnsi="Cambria Math"/>
+            </w:rPr>
+            <m:t>2</m:t>
+          </m:r>
+          <m:r>
+            <m:rPr>
+              <m:sty m:val="bi"/>
+            </m:rPr>
+            <w:rPr>
+              <w:rFonts w:ascii="Cambria Math" w:hAnsi="Cambria Math"/>
+            </w:rPr>
+            <m:t>.</m:t>
+          </m:r>
+          <m:r>
+            <m:rPr>
+              <m:sty m:val="bi"/>
+            </m:rPr>
+            <w:rPr>
+              <w:rFonts w:ascii="Cambria Math" w:hAnsi="Cambria Math"/>
+            </w:rPr>
+            <m:t>4</m:t>
+          </m:r>
+          <m:r>
+            <m:rPr>
+              <m:sty m:val="bi"/>
+            </m:rPr>
+            <w:rPr>
+              <w:rFonts w:ascii="Cambria Math" w:hAnsi="Cambria Math"/>
+            </w:rPr>
+            <m:t>00,00</m:t>
           </m:r>
         </m:oMath>
       </m:oMathPara>
@@ -12905,15 +13001,56 @@
           <w:rFonts w:ascii="Times New Roman" w:hAnsi="Times New Roman"/>
           <w:sz w:val="24"/>
           <w:szCs w:val="24"/>
-        </w:rPr>
-      </w:pPr>
-      <w:r>
-        <w:rPr>
-          <w:rFonts w:ascii="Times New Roman" w:hAnsi="Times New Roman"/>
-          <w:sz w:val="24"/>
-          <w:szCs w:val="24"/>
-        </w:rPr>
-        <w:t xml:space="preserve">portanto, para um veículo avaliado em R$100.000,00, a perda esperada seria de R$6000,00 para clientes com essa PD. </w:t>
+          <w:u w:val="single"/>
+        </w:rPr>
+      </w:pPr>
+      <w:r>
+        <w:rPr>
+          <w:rFonts w:ascii="Times New Roman" w:hAnsi="Times New Roman"/>
+          <w:sz w:val="24"/>
+          <w:szCs w:val="24"/>
+        </w:rPr>
+        <w:t>portanto, para um veículo avaliado em R$100.000,00, a perda esperada seria de R$</w:t>
+      </w:r>
+      <w:r>
+        <w:rPr>
+          <w:rFonts w:ascii="Times New Roman" w:hAnsi="Times New Roman"/>
+          <w:sz w:val="24"/>
+          <w:szCs w:val="24"/>
+        </w:rPr>
+        <w:t>2</w:t>
+      </w:r>
+      <w:r>
+        <w:rPr>
+          <w:rFonts w:ascii="Times New Roman" w:hAnsi="Times New Roman"/>
+          <w:sz w:val="24"/>
+          <w:szCs w:val="24"/>
+        </w:rPr>
+        <w:t>.</w:t>
+      </w:r>
+      <w:r>
+        <w:rPr>
+          <w:rFonts w:ascii="Times New Roman" w:hAnsi="Times New Roman"/>
+          <w:sz w:val="24"/>
+          <w:szCs w:val="24"/>
+        </w:rPr>
+        <w:t>4</w:t>
+      </w:r>
+      <w:r>
+        <w:rPr>
+          <w:rFonts w:ascii="Times New Roman" w:hAnsi="Times New Roman"/>
+          <w:sz w:val="24"/>
+          <w:szCs w:val="24"/>
+        </w:rPr>
+        <w:t>00</w:t>
+      </w:r>
+      <w:r>
+        <w:rPr>
+          <w:rFonts w:ascii="Times New Roman" w:hAnsi="Times New Roman"/>
+          <w:sz w:val="24"/>
+          <w:szCs w:val="24"/>
+        </w:rPr>
+        <w:t xml:space="preserve">,00 para clientes com essa PD. </w:t>
       </w:r>
     </w:p>
     <w:p>
@@ -24302,18 +24439,7 @@
           <w:szCs w:val="20"/>
           <w:u w:val="none"/>
         </w:rPr>
-        <w:t>1</w:t>
-      </w:r>
-      <w:r>
-        <w:rPr>
-          <w:rFonts w:ascii="Times New Roman" w:hAnsi="Times New Roman" w:cs="Times New Roman"/>
-          <w:i w:val="0"/>
-          <w:iCs/>
-          <w:sz w:val="20"/>
-          <w:szCs w:val="20"/>
-          <w:u w:val="none"/>
-        </w:rPr>
-        <w:t>6</w:t>
+        <w:t>16</w:t>
       </w:r>
       <w:r>
         <w:rPr>
@@ -24361,6 +24487,7 @@
       <w:r>
         <w:rPr>
           <w:rFonts w:ascii="Times New Roman" w:hAnsi="Times New Roman"/>
+          <w:noProof/>
           <w:sz w:val="24"/>
           <w:szCs w:val="24"/>
         </w:rPr>
@@ -24621,31 +24748,7 @@
                       <w:sz w:val="24"/>
                       <w:szCs w:val="24"/>
                     </w:rPr>
-                    <m:t>)</m:t>
-                  </m:r>
-                  <m:r>
-                    <w:rPr>
-                      <w:rFonts w:ascii="Cambria Math" w:hAnsi="Cambria Math"/>
-                      <w:sz w:val="24"/>
-                      <w:szCs w:val="24"/>
-                    </w:rPr>
-                    <m:t>(</m:t>
-                  </m:r>
-                  <m:r>
-                    <w:rPr>
-                      <w:rFonts w:ascii="Cambria Math" w:hAnsi="Cambria Math"/>
-                      <w:sz w:val="24"/>
-                      <w:szCs w:val="24"/>
-                    </w:rPr>
-                    <m:t>Y</m:t>
-                  </m:r>
-                  <m:r>
-                    <w:rPr>
-                      <w:rFonts w:ascii="Cambria Math" w:hAnsi="Cambria Math"/>
-                      <w:sz w:val="24"/>
-                      <w:szCs w:val="24"/>
-                    </w:rPr>
-                    <m:t>i-</m:t>
+                    <m:t>)(Yi-</m:t>
                   </m:r>
                   <m:sSub>
                     <m:sSubPr>
@@ -24935,15 +25038,7 @@
                 <w:sz w:val="24"/>
                 <w:szCs w:val="24"/>
               </w:rPr>
-              <m:t>x</m:t>
-            </m:r>
-            <m:r>
-              <w:rPr>
-                <w:rFonts w:ascii="Cambria Math" w:hAnsi="Cambria Math"/>
-                <w:sz w:val="24"/>
-                <w:szCs w:val="24"/>
-              </w:rPr>
-              <m:t xml:space="preserve"> </m:t>
+              <m:t xml:space="preserve">x </m:t>
             </m:r>
           </m:sub>
         </m:sSub>
@@ -26450,18 +26545,7 @@
           <w:szCs w:val="20"/>
           <w:u w:val="none"/>
         </w:rPr>
-        <w:t>1</w:t>
-      </w:r>
-      <w:r>
-        <w:rPr>
-          <w:rFonts w:ascii="Times New Roman" w:hAnsi="Times New Roman" w:cs="Times New Roman"/>
-          <w:i w:val="0"/>
-          <w:iCs/>
-          <w:sz w:val="20"/>
-          <w:szCs w:val="20"/>
-          <w:u w:val="none"/>
-        </w:rPr>
-        <w:t>7</w:t>
+        <w:t>17</w:t>
       </w:r>
       <w:r>
         <w:rPr>
@@ -26531,6 +26615,7 @@
       <w:r>
         <w:rPr>
           <w:rFonts w:ascii="Times New Roman" w:hAnsi="Times New Roman"/>
+          <w:noProof/>
           <w:sz w:val="24"/>
           <w:szCs w:val="24"/>
         </w:rPr>
@@ -26659,16 +26744,7 @@
           <w:szCs w:val="20"/>
           <w:u w:val="none"/>
         </w:rPr>
-        <w:t>https://scikit-learn.org/stable/auto_examples/ensemble/plot_forest_importances.html</w:t>
-      </w:r>
-      <w:r>
-        <w:rPr>
-          <w:rFonts w:ascii="Times New Roman" w:hAnsi="Times New Roman" w:cs="Times New Roman"/>
-          <w:sz w:val="20"/>
-          <w:szCs w:val="20"/>
-          <w:u w:val="none"/>
-        </w:rPr>
-        <w:t>&gt;</w:t>
+        <w:t>https://scikit-learn.org/stable/auto_examples/ensemble/plot_forest_importances.html&gt;</w:t>
       </w:r>
     </w:p>
     <w:p>
@@ -26910,23 +26986,7 @@
           <w:sz w:val="24"/>
           <w:szCs w:val="24"/>
         </w:rPr>
-        <w:t xml:space="preserve"> </w:t>
-      </w:r>
-      <w:r>
-        <w:rPr>
-          <w:rFonts w:ascii="Times New Roman" w:hAnsi="Times New Roman"/>
-          <w:sz w:val="24"/>
-          <w:szCs w:val="24"/>
-        </w:rPr>
-        <w:t>inseridos</w:t>
-      </w:r>
-      <w:r>
-        <w:rPr>
-          <w:rFonts w:ascii="Times New Roman" w:hAnsi="Times New Roman"/>
-          <w:sz w:val="24"/>
-          <w:szCs w:val="24"/>
-        </w:rPr>
-        <w:t xml:space="preserve"> nos espaços de busca mais promissoras. </w:t>
+        <w:t xml:space="preserve"> inseridos nos espaços de busca mais promissoras. </w:t>
       </w:r>
       <w:r>
         <w:rPr>
@@ -27240,18 +27300,7 @@
           <w:szCs w:val="20"/>
           <w:u w:val="none"/>
         </w:rPr>
-        <w:t>1</w:t>
-      </w:r>
-      <w:r>
-        <w:rPr>
-          <w:rFonts w:ascii="Times New Roman" w:hAnsi="Times New Roman" w:cs="Times New Roman"/>
-          <w:i w:val="0"/>
-          <w:iCs/>
-          <w:sz w:val="20"/>
-          <w:szCs w:val="20"/>
-          <w:u w:val="none"/>
-        </w:rPr>
-        <w:t>8</w:t>
+        <w:t>18</w:t>
       </w:r>
       <w:r>
         <w:rPr>
@@ -27310,6 +27359,7 @@
       <w:r>
         <w:rPr>
           <w:rFonts w:ascii="Times New Roman" w:hAnsi="Times New Roman"/>
+          <w:noProof/>
           <w:sz w:val="24"/>
           <w:szCs w:val="24"/>
         </w:rPr>
@@ -37224,41 +37274,14 @@
         </w:rPr>
         <w:t xml:space="preserve">HOME CREDIT DEFAULT RISK. </w:t>
       </w:r>
-      <w:proofErr w:type="spellStart"/>
-      <w:r>
-        <w:rPr>
-          <w:rFonts w:ascii="Times New Roman" w:hAnsi="Times New Roman"/>
-          <w:sz w:val="24"/>
-          <w:szCs w:val="24"/>
-        </w:rPr>
-        <w:t>Kaggle</w:t>
-      </w:r>
-      <w:proofErr w:type="spellEnd"/>
-      <w:r>
-        <w:rPr>
-          <w:rFonts w:ascii="Times New Roman" w:hAnsi="Times New Roman"/>
-          <w:sz w:val="24"/>
-          <w:szCs w:val="24"/>
-        </w:rPr>
-        <w:t xml:space="preserve"> </w:t>
-      </w:r>
-      <w:proofErr w:type="spellStart"/>
-      <w:r>
-        <w:rPr>
-          <w:rFonts w:ascii="Times New Roman" w:hAnsi="Times New Roman"/>
-          <w:sz w:val="24"/>
-          <w:szCs w:val="24"/>
-        </w:rPr>
-        <w:t>Competition</w:t>
-      </w:r>
-      <w:proofErr w:type="spellEnd"/>
-      <w:r>
-        <w:rPr>
-          <w:rFonts w:ascii="Times New Roman" w:hAnsi="Times New Roman"/>
-          <w:sz w:val="24"/>
-          <w:szCs w:val="24"/>
-        </w:rPr>
-        <w:t xml:space="preserve">. </w:t>
+      <w:r>
+        <w:rPr>
+          <w:rFonts w:ascii="Times New Roman" w:hAnsi="Times New Roman"/>
+          <w:sz w:val="24"/>
+          <w:szCs w:val="24"/>
+          <w:lang w:val="en-US"/>
+        </w:rPr>
+        <w:t xml:space="preserve">Kaggle Competition. </w:t>
       </w:r>
       <w:r>
         <w:rPr>
@@ -39540,63 +39563,7 @@
           <w:sz w:val="24"/>
           <w:szCs w:val="24"/>
         </w:rPr>
-        <w:t xml:space="preserve"> </w:t>
-      </w:r>
-      <w:r>
-        <w:rPr>
-          <w:rFonts w:ascii="Times New Roman" w:hAnsi="Times New Roman"/>
-          <w:sz w:val="24"/>
-          <w:szCs w:val="24"/>
-        </w:rPr>
-        <w:t xml:space="preserve">Instituto de Computação, </w:t>
-      </w:r>
-      <w:r>
-        <w:rPr>
-          <w:rFonts w:ascii="Times New Roman" w:hAnsi="Times New Roman"/>
-          <w:sz w:val="24"/>
-          <w:szCs w:val="24"/>
-        </w:rPr>
-        <w:t xml:space="preserve">Universidade </w:t>
-      </w:r>
-      <w:r>
-        <w:rPr>
-          <w:rFonts w:ascii="Times New Roman" w:hAnsi="Times New Roman"/>
-          <w:sz w:val="24"/>
-          <w:szCs w:val="24"/>
-        </w:rPr>
-        <w:t>Estadual</w:t>
-      </w:r>
-      <w:r>
-        <w:rPr>
-          <w:rFonts w:ascii="Times New Roman" w:hAnsi="Times New Roman"/>
-          <w:sz w:val="24"/>
-          <w:szCs w:val="24"/>
-        </w:rPr>
-        <w:t xml:space="preserve"> d</w:t>
-      </w:r>
-      <w:r>
-        <w:rPr>
-          <w:rFonts w:ascii="Times New Roman" w:hAnsi="Times New Roman"/>
-          <w:sz w:val="24"/>
-          <w:szCs w:val="24"/>
-        </w:rPr>
-        <w:t>e Campinas</w:t>
-      </w:r>
-      <w:r>
-        <w:rPr>
-          <w:rFonts w:ascii="Times New Roman" w:hAnsi="Times New Roman"/>
-          <w:sz w:val="24"/>
-          <w:szCs w:val="24"/>
-        </w:rPr>
-        <w:t>. 20</w:t>
-      </w:r>
-      <w:r>
-        <w:rPr>
-          <w:rFonts w:ascii="Times New Roman" w:hAnsi="Times New Roman"/>
-          <w:sz w:val="24"/>
-          <w:szCs w:val="24"/>
-        </w:rPr>
-        <w:t>23</w:t>
+        <w:t xml:space="preserve"> Instituto de Computação, Universidade Estadual de Campinas. 2023</w:t>
       </w:r>
       <w:r>
         <w:rPr>

</xml_diff>